<commit_message>
model design section updates
</commit_message>
<xml_diff>
--- a/text_files/FinalReport.docx
+++ b/text_files/FinalReport.docx
@@ -2918,11 +2918,19 @@
         </w:rPr>
         <w:t xml:space="preserve">Humans </w:t>
       </w:r>
-      <w:r>
-        <w:rPr>
-          <w:lang w:val="en-US"/>
-        </w:rPr>
-        <w:t>have the ability to learn through a process of trial and error</w:t>
+      <w:proofErr w:type="gramStart"/>
+      <w:r>
+        <w:rPr>
+          <w:lang w:val="en-US"/>
+        </w:rPr>
+        <w:t>have the ability to</w:t>
+      </w:r>
+      <w:proofErr w:type="gramEnd"/>
+      <w:r>
+        <w:rPr>
+          <w:lang w:val="en-US"/>
+        </w:rPr>
+        <w:t xml:space="preserve"> learn through a process of trial and error</w:t>
       </w:r>
       <w:r>
         <w:rPr>
@@ -2983,7 +2991,12 @@
         <w:rPr>
           <w:lang w:val="en-US"/>
         </w:rPr>
-        <w:tab/>
+        <w:t xml:space="preserve"> (RL)</w:t>
+      </w:r>
+      <w:r>
+        <w:rPr>
+          <w:lang w:val="en-US"/>
+        </w:rPr>
         <w:t xml:space="preserve">. When working with real-world scenarios, more things have to be taken into account, such as unpredictable changes </w:t>
       </w:r>
       <w:r>
@@ -3549,7 +3562,35 @@
         <w:rPr>
           <w:lang w:val="en-US"/>
         </w:rPr>
-        <w:t xml:space="preserve"> this particular problem can help solving other issues as well, like </w:t>
+        <w:t xml:space="preserve"> this </w:t>
+      </w:r>
+      <w:proofErr w:type="gramStart"/>
+      <w:r>
+        <w:rPr>
+          <w:lang w:val="en-US"/>
+        </w:rPr>
+        <w:t>particular problem</w:t>
+      </w:r>
+      <w:proofErr w:type="gramEnd"/>
+      <w:r>
+        <w:rPr>
+          <w:lang w:val="en-US"/>
+        </w:rPr>
+        <w:t xml:space="preserve"> can help </w:t>
+      </w:r>
+      <w:proofErr w:type="gramStart"/>
+      <w:r>
+        <w:rPr>
+          <w:lang w:val="en-US"/>
+        </w:rPr>
+        <w:t>solving</w:t>
+      </w:r>
+      <w:proofErr w:type="gramEnd"/>
+      <w:r>
+        <w:rPr>
+          <w:lang w:val="en-US"/>
+        </w:rPr>
+        <w:t xml:space="preserve"> other issues as well, like </w:t>
       </w:r>
       <w:r>
         <w:rPr>
@@ -4006,7 +4047,19 @@
         <w:rPr>
           <w:lang w:val="en-US"/>
         </w:rPr>
-        <w:t>The academic goals for this project englobe the implementation of RL algorithms in a simulated environment as well as in a real-case scenario and the construction of two robotic arms that cooperate with each other.</w:t>
+        <w:t xml:space="preserve">The academic goals for this project </w:t>
+      </w:r>
+      <w:r>
+        <w:rPr>
+          <w:lang w:val="en-US"/>
+        </w:rPr>
+        <w:t>include</w:t>
+      </w:r>
+      <w:r>
+        <w:rPr>
+          <w:lang w:val="en-US"/>
+        </w:rPr>
+        <w:t xml:space="preserve"> the implementation of RL algorithms in a simulated environment as well as in a real-case scenario and the construction of two robotic arms that cooperate with each other.</w:t>
       </w:r>
     </w:p>
     <w:p>
@@ -4140,7 +4193,19 @@
         <w:rPr>
           <w:lang w:val="en-US"/>
         </w:rPr>
-        <w:t>How much can the reality gap can be reduced?</w:t>
+        <w:t>How much can the reality</w:t>
+      </w:r>
+      <w:r>
+        <w:rPr>
+          <w:lang w:val="en-US"/>
+        </w:rPr>
+        <w:t xml:space="preserve">-gap can </w:t>
+      </w:r>
+      <w:r>
+        <w:rPr>
+          <w:lang w:val="en-US"/>
+        </w:rPr>
+        <w:t>be reduced?</w:t>
       </w:r>
     </w:p>
     <w:p>
@@ -4202,46 +4267,31 @@
         <w:rPr>
           <w:lang w:val="en-US"/>
         </w:rPr>
-        <w:t>[</w:t>
-      </w:r>
-      <w:r>
-        <w:rPr>
-          <w:color w:val="FF0000"/>
-          <w:lang w:val="en-US"/>
-        </w:rPr>
-        <w:t>…</w:t>
-      </w:r>
-      <w:r>
-        <w:rPr>
-          <w:lang w:val="en-US"/>
-        </w:rPr>
-        <w:t>]</w:t>
-      </w:r>
-      <w:r>
-        <w:rPr>
-          <w:lang w:val="en-US"/>
-        </w:rPr>
-        <w:t xml:space="preserve"> joints robotic arm (</w:t>
-      </w:r>
-      <w:r>
-        <w:rPr>
-          <w:color w:val="FF0000"/>
-          <w:lang w:val="en-US"/>
-        </w:rPr>
-        <w:t xml:space="preserve">I STILL NEED TO DECIDE IF 3 or 4 </w:t>
-      </w:r>
-      <w:r>
-        <w:rPr>
-          <w:color w:val="FF0000"/>
-          <w:lang w:val="en-US"/>
-        </w:rPr>
-        <w:t>JOINTS</w:t>
-      </w:r>
-      <w:r>
-        <w:rPr>
-          <w:lang w:val="en-US"/>
-        </w:rPr>
-        <w:t>) that</w:t>
+        <w:t xml:space="preserve">5 joints </w:t>
+      </w:r>
+      <w:r>
+        <w:rPr>
+          <w:lang w:val="en-US"/>
+        </w:rPr>
+        <w:t>robotic arm</w:t>
+      </w:r>
+      <w:r>
+        <w:rPr>
+          <w:lang w:val="en-US"/>
+        </w:rPr>
+        <w:t>s</w:t>
+      </w:r>
+      <w:r>
+        <w:rPr>
+          <w:lang w:val="en-US"/>
+        </w:rPr>
+        <w:t xml:space="preserve"> </w:t>
+      </w:r>
+      <w:r>
+        <w:rPr>
+          <w:lang w:val="en-US"/>
+        </w:rPr>
+        <w:t>that</w:t>
       </w:r>
       <w:r>
         <w:rPr>
@@ -4601,8 +4651,16 @@
         <w:rPr>
           <w:lang w:val="en-US"/>
         </w:rPr>
-        <w:t>commented on</w:t>
-      </w:r>
+        <w:t xml:space="preserve">commented </w:t>
+      </w:r>
+      <w:proofErr w:type="gramStart"/>
+      <w:r>
+        <w:rPr>
+          <w:lang w:val="en-US"/>
+        </w:rPr>
+        <w:t>on</w:t>
+      </w:r>
+      <w:proofErr w:type="gramEnd"/>
       <w:r>
         <w:rPr>
           <w:lang w:val="en-US"/>
@@ -5832,7 +5890,21 @@
           <w:lang w:val="en-US"/>
         </w:rPr>
         <w:lastRenderedPageBreak/>
-        <w:t>too high. In this case the algorithm that has to be implemented does require more resources than the ESP32 can provide, that is why other choices such as Raspberry Pi were considered and, if this project is further developed, it is recommended to use one.</w:t>
+        <w:t xml:space="preserve">too high. In this case the algorithm that </w:t>
+      </w:r>
+      <w:proofErr w:type="gramStart"/>
+      <w:r>
+        <w:rPr>
+          <w:lang w:val="en-US"/>
+        </w:rPr>
+        <w:t>has to</w:t>
+      </w:r>
+      <w:proofErr w:type="gramEnd"/>
+      <w:r>
+        <w:rPr>
+          <w:lang w:val="en-US"/>
+        </w:rPr>
+        <w:t xml:space="preserve"> be implemented does require more resources than the ESP32 can provide, that is why other choices such as Raspberry Pi were considered and, if this project is further developed, it is recommended to use one.</w:t>
       </w:r>
     </w:p>
     <w:p>
@@ -6137,152 +6209,6 @@
     <w:p>
       <w:pPr>
         <w:rPr>
-          <w:lang w:val="en-US"/>
-        </w:rPr>
-      </w:pPr>
-      <w:r>
-        <w:rPr>
-          <w:lang w:val="en-US"/>
-        </w:rPr>
-        <w:t>As previously said,</w:t>
-      </w:r>
-      <w:r>
-        <w:rPr>
-          <w:lang w:val="en-US"/>
-        </w:rPr>
-        <w:t xml:space="preserve"> one of the project’s goals is to reduce the reality gap from simulation to real-case scenario when applying</w:t>
-      </w:r>
-      <w:r>
-        <w:rPr>
-          <w:lang w:val="en-US"/>
-        </w:rPr>
-        <w:t xml:space="preserve"> a</w:t>
-      </w:r>
-      <w:r>
-        <w:rPr>
-          <w:lang w:val="en-US"/>
-        </w:rPr>
-        <w:t xml:space="preserve"> MARL</w:t>
-      </w:r>
-      <w:r>
-        <w:rPr>
-          <w:lang w:val="en-US"/>
-        </w:rPr>
-        <w:t xml:space="preserve"> algorithm</w:t>
-      </w:r>
-      <w:r>
-        <w:rPr>
-          <w:lang w:val="en-US"/>
-        </w:rPr>
-        <w:t xml:space="preserve">. </w:t>
-      </w:r>
-      <w:r>
-        <w:rPr>
-          <w:lang w:val="en-US"/>
-        </w:rPr>
-        <w:t>Since</w:t>
-      </w:r>
-      <w:r>
-        <w:rPr>
-          <w:lang w:val="en-US"/>
-        </w:rPr>
-        <w:t xml:space="preserve"> </w:t>
-      </w:r>
-      <w:r>
-        <w:rPr>
-          <w:lang w:val="en-US"/>
-        </w:rPr>
-        <w:fldChar w:fldCharType="begin"/>
-      </w:r>
-      <w:r>
-        <w:rPr>
-          <w:lang w:val="en-US"/>
-        </w:rPr>
-        <w:instrText xml:space="preserve"> ADDIN ZOTERO_ITEM CSL_CITATION {"citationID":"cjdcX7GZ","properties":{"formattedCitation":"[9]","plainCitation":"[9]","noteIndex":0},"citationItems":[{"id":6440,"uris":["http://zotero.org/groups/2149211/items/ZZ74XBBS"],"itemData":{"id":6440,"type":"article-journal","abstract":"We consider solving a cooperative multi-robot object manipulation task using reinforcement learning (RL). We propose two distributed multi-agent RL approaches: distributed approximate RL (DA-RL), where each agent applies Q-learning with individual reward functions; and game-theoretic RL (GT-RL), where the agents update their Q-values based on the Nash equilibrium of a bimatrix Q-value game. We validate the proposed approaches in the setting of cooperative object manipulation with two simulated robot arms. Although we focus on a small system of two agents in this paper, both DA-RL and GT-RL apply to general multi-agent systems, and are expected to scale well to large systems.","language":"en","source":"Zotero","title":"Distributed Reinforcement Learning for Cooperative Multi-Robot Object Manipulation","author":[{"family":"Ding","given":"Guohui"},{"family":"Koh","given":"Joewie J"},{"family":"Merckaert","given":"Kelly"},{"family":"Vanderborght","given":"Bram"},{"family":"Nicotra","given":"Marco M"},{"family":"Heckman","given":"Christoffer"},{"family":"Roncone","given":"Alessandro"},{"family":"Chen","given":"Lijun"}]}}],"schema":"https://github.com/citation-style-language/schema/raw/master/csl-citation.json"} </w:instrText>
-      </w:r>
-      <w:r>
-        <w:rPr>
-          <w:lang w:val="en-US"/>
-        </w:rPr>
-        <w:fldChar w:fldCharType="separate"/>
-      </w:r>
-      <w:r>
-        <w:rPr>
-          <w:rFonts w:cs="Times New Roman"/>
-          <w:lang w:val="en-US"/>
-        </w:rPr>
-        <w:t>[9]</w:t>
-      </w:r>
-      <w:r>
-        <w:rPr>
-          <w:lang w:val="en-US"/>
-        </w:rPr>
-        <w:fldChar w:fldCharType="end"/>
-      </w:r>
-      <w:r>
-        <w:rPr>
-          <w:lang w:val="en-US"/>
-        </w:rPr>
-        <w:t xml:space="preserve"> is being taken as a reference to design </w:t>
-      </w:r>
-      <w:r>
-        <w:rPr>
-          <w:lang w:val="en-US"/>
-        </w:rPr>
-        <w:t xml:space="preserve"> the model </w:t>
-      </w:r>
-      <w:r>
-        <w:rPr>
-          <w:lang w:val="en-US"/>
-        </w:rPr>
-        <w:t xml:space="preserve">and environment, </w:t>
-      </w:r>
-      <w:r>
-        <w:rPr>
-          <w:lang w:val="en-US"/>
-        </w:rPr>
-        <w:t xml:space="preserve">we will be using a custom deterministic policy model called Deep Deterministic Policy Gradient (DDPG), due to its promising results in other related works </w:t>
-      </w:r>
-      <w:r>
-        <w:rPr>
-          <w:lang w:val="en-US"/>
-        </w:rPr>
-        <w:fldChar w:fldCharType="begin"/>
-      </w:r>
-      <w:r>
-        <w:rPr>
-          <w:lang w:val="en-US"/>
-        </w:rPr>
-        <w:instrText xml:space="preserve"> ADDIN ZOTERO_ITEM CSL_CITATION {"citationID":"fjRqsrwR","properties":{"formattedCitation":"[18], [19]","plainCitation":"[18], [19]","noteIndex":0},"citationItems":[{"id":6588,"uris":["http://zotero.org/groups/2149211/items/MQM9KXLP"],"itemData":{"id":6588,"type":"article","abstract":"Traffic light timing optimization is still an active line of research despite the wealth of scientific literature on the topic, and the problem remains unsolved for any non-toy scenario. One of the key issues with traffic light optimization is the large scale of the input information that is available for the controlling agent, namely all the traffic data that is continually sampled by the traffic detectors that cover the urban network. This issue has in the past forced researchers to focus on agents that work on localized parts of the traffic network, typically on individual intersections, and to coordinate every individual agent in a multi-agent setup. In order to overcome the large scale of the available state information, we propose to rely on the ability of deep Learning approaches to handle large input spaces, in the form of Deep Deterministic Policy Gradient (DDPG) algorithm. We performed several experiments with a range of models, from the very simple one (one intersection) to the more complex one (a big city section).","note":"arXiv:1703.09035 [cs]","number":"arXiv:1703.09035","publisher":"arXiv","source":"arXiv.org","title":"Deep Deterministic Policy Gradient for Urban Traffic Light Control","URL":"http://arxiv.org/abs/1703.09035","author":[{"family":"Casas","given":"Noe"}],"accessed":{"date-parts":[["2023",11,15]]},"issued":{"date-parts":[["2017",8,2]]}}},{"id":6533,"uris":["http://zotero.org/groups/2149211/items/X4DSQG88"],"itemData":{"id":6533,"type":"article","abstract":"The focus of this work is to enumerate the various approaches and algorithms that center around application of reinforcement learning in robotic ma- ]]nipulation tasks. Earlier methods utilized specialized policy representations and human demonstrations to constrict the policy. Such methods worked well with continuous state and policy space of robots but failed to come up with generalized policies. Subsequently, high dimensional non-linear function approximators like neural networks have been used to learn policies from scratch. Several novel and recent approaches have also embedded control policy with efficient perceptual representation using deep learning. This has led to the emergence of a new branch of dynamic robot control system called deep r inforcement learning(DRL). This work embodies a survey of the most recent algorithms, architectures and their implementations in simulations and real world robotic platforms. The gamut of DRL architectures are partitioned into two different branches namely, discrete action space algorithms(DAS) and continuous action space algorithms(CAS). Further, the CAS algorithms are divided into stochastic continuous action space(SCAS) and deterministic continuous action space(DCAS) algorithms. Along with elucidating an organ- isation of the DRL algorithms this work also manifests some of the state of the art applications of these approaches in robotic manipulation tasks.","note":"arXiv:1701.08878 [cs]","number":"arXiv:1701.08878","publisher":"arXiv","source":"arXiv.org","title":"Deep Reinforcement Learning for Robotic Manipulation-The state of the art","URL":"http://arxiv.org/abs/1701.08878","author":[{"family":"Amarjyoti","given":"Smruti"}],"accessed":{"date-parts":[["2023",11,8]]},"issued":{"date-parts":[["2017",1,30]]}}}],"schema":"https://github.com/citation-style-language/schema/raw/master/csl-citation.json"} </w:instrText>
-      </w:r>
-      <w:r>
-        <w:rPr>
-          <w:lang w:val="en-US"/>
-        </w:rPr>
-        <w:fldChar w:fldCharType="separate"/>
-      </w:r>
-      <w:r>
-        <w:rPr>
-          <w:rFonts w:cs="Times New Roman"/>
-        </w:rPr>
-        <w:t>[18], [19]</w:t>
-      </w:r>
-      <w:r>
-        <w:rPr>
-          <w:lang w:val="en-US"/>
-        </w:rPr>
-        <w:fldChar w:fldCharType="end"/>
-      </w:r>
-      <w:r>
-        <w:rPr>
-          <w:lang w:val="en-US"/>
-        </w:rPr>
-        <w:t>, and its good capabilities dealing with continuous spaces similar to those in this project.</w:t>
-      </w:r>
-    </w:p>
-    <w:p>
-      <w:pPr>
-        <w:rPr>
           <w:i/>
           <w:iCs/>
           <w:lang w:val="en-US"/>
@@ -6292,7 +6218,19 @@
         <w:rPr>
           <w:lang w:val="en-US"/>
         </w:rPr>
-        <w:t>To further understand how RL algorithms work, there is a need to first understand Markov Decision Process. A reinforcement learning agent is designed to make a series of sequential decisions through interactions with its surroundings</w:t>
+        <w:t xml:space="preserve">To further understand how RL algorithms work, there is a need to first understand </w:t>
+      </w:r>
+      <w:r>
+        <w:rPr>
+          <w:lang w:val="en-US"/>
+        </w:rPr>
+        <w:t>the Markov</w:t>
+      </w:r>
+      <w:r>
+        <w:rPr>
+          <w:lang w:val="en-US"/>
+        </w:rPr>
+        <w:t xml:space="preserve"> Decision Process. A reinforcement learning agent is designed to make a series of sequential decisions through interactions with its surroundings</w:t>
       </w:r>
       <w:r>
         <w:rPr>
@@ -6488,31 +6426,162 @@
     <w:p>
       <w:pPr>
         <w:rPr>
+          <w:lang w:val="en-US"/>
+        </w:rPr>
+      </w:pPr>
+      <w:r>
+        <w:rPr>
+          <w:lang w:val="en-US"/>
+        </w:rPr>
+        <w:t>Moreover, as</w:t>
+      </w:r>
+      <w:r>
+        <w:rPr>
+          <w:lang w:val="en-US"/>
+        </w:rPr>
+        <w:t xml:space="preserve"> previously said, one of the project’s goals is to reduce the reality gap from simulation to real-case scenario when applying</w:t>
+      </w:r>
+      <w:r>
+        <w:rPr>
+          <w:lang w:val="en-US"/>
+        </w:rPr>
+        <w:t xml:space="preserve"> a</w:t>
+      </w:r>
+      <w:r>
+        <w:rPr>
+          <w:lang w:val="en-US"/>
+        </w:rPr>
+        <w:t xml:space="preserve"> MARL</w:t>
+      </w:r>
+      <w:r>
+        <w:rPr>
+          <w:lang w:val="en-US"/>
+        </w:rPr>
+        <w:t xml:space="preserve"> algorithm</w:t>
+      </w:r>
+      <w:r>
+        <w:rPr>
+          <w:lang w:val="en-US"/>
+        </w:rPr>
+        <w:t xml:space="preserve">. </w:t>
+      </w:r>
+      <w:r>
+        <w:rPr>
+          <w:lang w:val="en-US"/>
+        </w:rPr>
+        <w:t>Since</w:t>
+      </w:r>
+      <w:r>
+        <w:rPr>
+          <w:lang w:val="en-US"/>
+        </w:rPr>
+        <w:t xml:space="preserve"> </w:t>
+      </w:r>
+      <w:r>
+        <w:rPr>
+          <w:lang w:val="en-US"/>
+        </w:rPr>
+        <w:fldChar w:fldCharType="begin"/>
+      </w:r>
+      <w:r>
+        <w:rPr>
+          <w:lang w:val="en-US"/>
+        </w:rPr>
+        <w:instrText xml:space="preserve"> ADDIN ZOTERO_ITEM CSL_CITATION {"citationID":"cjdcX7GZ","properties":{"formattedCitation":"[9]","plainCitation":"[9]","noteIndex":0},"citationItems":[{"id":6440,"uris":["http://zotero.org/groups/2149211/items/ZZ74XBBS"],"itemData":{"id":6440,"type":"article-journal","abstract":"We consider solving a cooperative multi-robot object manipulation task using reinforcement learning (RL). We propose two distributed multi-agent RL approaches: distributed approximate RL (DA-RL), where each agent applies Q-learning with individual reward functions; and game-theoretic RL (GT-RL), where the agents update their Q-values based on the Nash equilibrium of a bimatrix Q-value game. We validate the proposed approaches in the setting of cooperative object manipulation with two simulated robot arms. Although we focus on a small system of two agents in this paper, both DA-RL and GT-RL apply to general multi-agent systems, and are expected to scale well to large systems.","language":"en","source":"Zotero","title":"Distributed Reinforcement Learning for Cooperative Multi-Robot Object Manipulation","author":[{"family":"Ding","given":"Guohui"},{"family":"Koh","given":"Joewie J"},{"family":"Merckaert","given":"Kelly"},{"family":"Vanderborght","given":"Bram"},{"family":"Nicotra","given":"Marco M"},{"family":"Heckman","given":"Christoffer"},{"family":"Roncone","given":"Alessandro"},{"family":"Chen","given":"Lijun"}]}}],"schema":"https://github.com/citation-style-language/schema/raw/master/csl-citation.json"} </w:instrText>
+      </w:r>
+      <w:r>
+        <w:rPr>
+          <w:lang w:val="en-US"/>
+        </w:rPr>
+        <w:fldChar w:fldCharType="separate"/>
+      </w:r>
+      <w:r>
+        <w:rPr>
+          <w:rFonts w:cs="Times New Roman"/>
+          <w:lang w:val="en-US"/>
+        </w:rPr>
+        <w:t>[9]</w:t>
+      </w:r>
+      <w:r>
+        <w:rPr>
+          <w:lang w:val="en-US"/>
+        </w:rPr>
+        <w:fldChar w:fldCharType="end"/>
+      </w:r>
+      <w:r>
+        <w:rPr>
+          <w:lang w:val="en-US"/>
+        </w:rPr>
+        <w:t xml:space="preserve"> is being taken as a reference to design </w:t>
+      </w:r>
+      <w:r>
+        <w:rPr>
+          <w:lang w:val="en-US"/>
+        </w:rPr>
+        <w:t xml:space="preserve"> the model </w:t>
+      </w:r>
+      <w:r>
+        <w:rPr>
+          <w:lang w:val="en-US"/>
+        </w:rPr>
+        <w:t>and environment</w:t>
+      </w:r>
+      <w:r>
+        <w:rPr>
+          <w:lang w:val="en-US"/>
+        </w:rPr>
+        <w:t xml:space="preserve"> and to avoid stability issues in learning </w:t>
+      </w:r>
+      <w:r>
+        <w:rPr>
+          <w:lang w:val="en-US"/>
+        </w:rPr>
+        <w:t xml:space="preserve">we will be using a custom deterministic policy model called Deep Deterministic Policy Gradient (DDPG), due to its promising results in other related works </w:t>
+      </w:r>
+      <w:r>
+        <w:rPr>
+          <w:lang w:val="en-US"/>
+        </w:rPr>
+        <w:fldChar w:fldCharType="begin"/>
+      </w:r>
+      <w:r>
+        <w:rPr>
+          <w:lang w:val="en-US"/>
+        </w:rPr>
+        <w:instrText xml:space="preserve"> ADDIN ZOTERO_ITEM CSL_CITATION {"citationID":"fjRqsrwR","properties":{"formattedCitation":"[18], [19]","plainCitation":"[18], [19]","noteIndex":0},"citationItems":[{"id":6588,"uris":["http://zotero.org/groups/2149211/items/MQM9KXLP"],"itemData":{"id":6588,"type":"article","abstract":"Traffic light timing optimization is still an active line of research despite the wealth of scientific literature on the topic, and the problem remains unsolved for any non-toy scenario. One of the key issues with traffic light optimization is the large scale of the input information that is available for the controlling agent, namely all the traffic data that is continually sampled by the traffic detectors that cover the urban network. This issue has in the past forced researchers to focus on agents that work on localized parts of the traffic network, typically on individual intersections, and to coordinate every individual agent in a multi-agent setup. In order to overcome the large scale of the available state information, we propose to rely on the ability of deep Learning approaches to handle large input spaces, in the form of Deep Deterministic Policy Gradient (DDPG) algorithm. We performed several experiments with a range of models, from the very simple one (one intersection) to the more complex one (a big city section).","note":"arXiv:1703.09035 [cs]","number":"arXiv:1703.09035","publisher":"arXiv","source":"arXiv.org","title":"Deep Deterministic Policy Gradient for Urban Traffic Light Control","URL":"http://arxiv.org/abs/1703.09035","author":[{"family":"Casas","given":"Noe"}],"accessed":{"date-parts":[["2023",11,15]]},"issued":{"date-parts":[["2017",8,2]]}}},{"id":6533,"uris":["http://zotero.org/groups/2149211/items/X4DSQG88"],"itemData":{"id":6533,"type":"article","abstract":"The focus of this work is to enumerate the various approaches and algorithms that center around application of reinforcement learning in robotic ma- ]]nipulation tasks. Earlier methods utilized specialized policy representations and human demonstrations to constrict the policy. Such methods worked well with continuous state and policy space of robots but failed to come up with generalized policies. Subsequently, high dimensional non-linear function approximators like neural networks have been used to learn policies from scratch. Several novel and recent approaches have also embedded control policy with efficient perceptual representation using deep learning. This has led to the emergence of a new branch of dynamic robot control system called deep r inforcement learning(DRL). This work embodies a survey of the most recent algorithms, architectures and their implementations in simulations and real world robotic platforms. The gamut of DRL architectures are partitioned into two different branches namely, discrete action space algorithms(DAS) and continuous action space algorithms(CAS). Further, the CAS algorithms are divided into stochastic continuous action space(SCAS) and deterministic continuous action space(DCAS) algorithms. Along with elucidating an organ- isation of the DRL algorithms this work also manifests some of the state of the art applications of these approaches in robotic manipulation tasks.","note":"arXiv:1701.08878 [cs]","number":"arXiv:1701.08878","publisher":"arXiv","source":"arXiv.org","title":"Deep Reinforcement Learning for Robotic Manipulation-The state of the art","URL":"http://arxiv.org/abs/1701.08878","author":[{"family":"Amarjyoti","given":"Smruti"}],"accessed":{"date-parts":[["2023",11,8]]},"issued":{"date-parts":[["2017",1,30]]}}}],"schema":"https://github.com/citation-style-language/schema/raw/master/csl-citation.json"} </w:instrText>
+      </w:r>
+      <w:r>
+        <w:rPr>
+          <w:lang w:val="en-US"/>
+        </w:rPr>
+        <w:fldChar w:fldCharType="separate"/>
+      </w:r>
+      <w:r>
+        <w:rPr>
+          <w:rFonts w:cs="Times New Roman"/>
+        </w:rPr>
+        <w:t>[18], [19]</w:t>
+      </w:r>
+      <w:r>
+        <w:rPr>
+          <w:lang w:val="en-US"/>
+        </w:rPr>
+        <w:fldChar w:fldCharType="end"/>
+      </w:r>
+      <w:r>
+        <w:rPr>
+          <w:lang w:val="en-US"/>
+        </w:rPr>
+        <w:t>, and its good capabilities dealing with continuous spaces similar to those in this project.</w:t>
+      </w:r>
+    </w:p>
+    <w:p>
+      <w:pPr>
+        <w:rPr>
           <w:color w:val="FF0000"/>
           <w:lang w:val="en-US"/>
         </w:rPr>
       </w:pPr>
-      <w:r>
-        <w:rPr>
-          <w:lang w:val="en-US"/>
-        </w:rPr>
-        <w:t xml:space="preserve">To address this issue, [9] introduces two distributed RL algorithms, Distributed Approximate Reinforcement Learning and Game Theoretic RL. </w:t>
-      </w:r>
-      <w:r>
-        <w:rPr>
-          <w:color w:val="FF0000"/>
-          <w:lang w:val="en-US"/>
-        </w:rPr>
-        <w:t>Explain why only DARL is used!</w:t>
-      </w:r>
-    </w:p>
-    <w:p>
-      <w:pPr>
-        <w:rPr>
-          <w:color w:val="FF0000"/>
-          <w:lang w:val="en-US"/>
-        </w:rPr>
-      </w:pPr>
     </w:p>
     <w:p>
       <w:pPr>
@@ -6526,7 +6595,25 @@
         <w:rPr>
           <w:lang w:val="en-US"/>
         </w:rPr>
-        <w:t>Distributed Reinforcement Learning</w:t>
+        <w:t>Deep</w:t>
+      </w:r>
+      <w:r>
+        <w:rPr>
+          <w:lang w:val="en-US"/>
+        </w:rPr>
+        <w:t xml:space="preserve"> </w:t>
+      </w:r>
+      <w:r>
+        <w:rPr>
+          <w:lang w:val="en-US"/>
+        </w:rPr>
+        <w:t xml:space="preserve">Deterministic </w:t>
+      </w:r>
+      <w:r>
+        <w:rPr>
+          <w:lang w:val="en-US"/>
+        </w:rPr>
+        <w:t>Reinforcement Learning</w:t>
       </w:r>
       <w:bookmarkEnd w:id="15"/>
     </w:p>
@@ -6547,7 +6634,7 @@
         <w:rPr>
           <w:lang w:val="en-US"/>
         </w:rPr>
-        <w:t xml:space="preserve">The use of distributed reinforcement learning can be explained as follows. Deep Reinforcement Learning has been successfully applied in </w:t>
+        <w:t xml:space="preserve">Deep Reinforcement Learning has been successfully applied in </w:t>
       </w:r>
       <w:r>
         <w:rPr>
@@ -6669,7 +6756,7 @@
         <w:rPr>
           <w:lang w:val="en-US"/>
         </w:rPr>
-        <w:t>That is why in DRL each agent applies individual RL algorithms and reward functions which are then coupled and aligned to the goal of the cooperative task.</w:t>
+        <w:t>That is why in DL each agent applies individual RL algorithms and reward functions which are then coupled and aligned to the goal of the cooperative task.</w:t>
       </w:r>
       <w:r>
         <w:rPr>
@@ -6751,7 +6838,6 @@
             <w:rFonts w:ascii="Cambria Math" w:hAnsi="Cambria Math" w:cs="Times New Roman"/>
             <w:lang w:val="en-US"/>
           </w:rPr>
-          <w:lastRenderedPageBreak/>
           <m:t xml:space="preserve">M = {N, </m:t>
         </m:r>
         <m:r>
@@ -7077,6 +7163,7 @@
         <w:rPr>
           <w:lang w:val="en-US"/>
         </w:rPr>
+        <w:lastRenderedPageBreak/>
         <w:t>Where:</w:t>
       </w:r>
     </w:p>
@@ -8013,7 +8100,23 @@
           <w:rFonts w:cs="Times New Roman"/>
           <w:lang w:val="en-US"/>
         </w:rPr>
-        <w:t xml:space="preserve"> is the discount factor that weights the future rewards.</w:t>
+        <w:t xml:space="preserve"> is the discount factor that </w:t>
+      </w:r>
+      <w:proofErr w:type="gramStart"/>
+      <w:r>
+        <w:rPr>
+          <w:rFonts w:cs="Times New Roman"/>
+          <w:lang w:val="en-US"/>
+        </w:rPr>
+        <w:t>weights</w:t>
+      </w:r>
+      <w:proofErr w:type="gramEnd"/>
+      <w:r>
+        <w:rPr>
+          <w:rFonts w:cs="Times New Roman"/>
+          <w:lang w:val="en-US"/>
+        </w:rPr>
+        <w:t xml:space="preserve"> the future rewards.</w:t>
       </w:r>
     </w:p>
     <w:p>
@@ -8649,6 +8752,7 @@
         <w:rPr>
           <w:lang w:val="en-US"/>
         </w:rPr>
+        <w:lastRenderedPageBreak/>
         <w:t>Reward function</w:t>
       </w:r>
       <w:bookmarkEnd w:id="19"/>
@@ -8692,7 +8796,21 @@
         <w:rPr>
           <w:lang w:val="en-US"/>
         </w:rPr>
-        <w:t xml:space="preserve">Since the reinforcement learning algorithm settings work in a distributed manner, one of the most important things is to correctly define individual reward functions that captures both the specific robot goal and the common task goal. </w:t>
+        <w:t xml:space="preserve">Since the reinforcement learning algorithm settings work in a distributed manner, one of the most important things is to correctly define individual reward functions that </w:t>
+      </w:r>
+      <w:proofErr w:type="gramStart"/>
+      <w:r>
+        <w:rPr>
+          <w:lang w:val="en-US"/>
+        </w:rPr>
+        <w:t>captures</w:t>
+      </w:r>
+      <w:proofErr w:type="gramEnd"/>
+      <w:r>
+        <w:rPr>
+          <w:lang w:val="en-US"/>
+        </w:rPr>
+        <w:t xml:space="preserve"> both the specific robot goal and the common task goal. </w:t>
       </w:r>
     </w:p>
     <w:p>
@@ -10738,11 +10856,19 @@
         </w:rPr>
         <w:t>𝑝</w:t>
       </w:r>
+      <w:proofErr w:type="gramStart"/>
       <w:r>
         <w:rPr>
           <w:color w:val="FF0000"/>
         </w:rPr>
-        <w:t xml:space="preserve">′ ) = </w:t>
+        <w:t>′ )</w:t>
+      </w:r>
+      <w:proofErr w:type="gramEnd"/>
+      <w:r>
+        <w:rPr>
+          <w:color w:val="FF0000"/>
+        </w:rPr>
+        <w:t xml:space="preserve"> = </w:t>
       </w:r>
       <w:r>
         <w:rPr>
@@ -11156,7 +11282,21 @@
         <w:rPr>
           <w:lang w:val="en-US"/>
         </w:rPr>
-        <w:t xml:space="preserve">Since [9] do not provide the resources for the simulation, this has been built from scratch, only taking as a reference the environment setup showed in </w:t>
+        <w:t xml:space="preserve">Since [9] </w:t>
+      </w:r>
+      <w:proofErr w:type="gramStart"/>
+      <w:r>
+        <w:rPr>
+          <w:lang w:val="en-US"/>
+        </w:rPr>
+        <w:t>do</w:t>
+      </w:r>
+      <w:proofErr w:type="gramEnd"/>
+      <w:r>
+        <w:rPr>
+          <w:lang w:val="en-US"/>
+        </w:rPr>
+        <w:t xml:space="preserve"> not provide the resources for the simulation, this has been built from scratch, only taking as a reference the environment setup showed in </w:t>
       </w:r>
       <w:r>
         <w:rPr>
@@ -11517,7 +11657,19 @@
         <w:rPr>
           <w:lang w:val="en-US"/>
         </w:rPr>
-        <w:t>, models, plugins) and secondly an external software dedicated to control the simulation.</w:t>
+        <w:t xml:space="preserve">, models, plugins) and secondly an external software dedicated to </w:t>
+      </w:r>
+      <w:r>
+        <w:rPr>
+          <w:lang w:val="en-US"/>
+        </w:rPr>
+        <w:t>controlling</w:t>
+      </w:r>
+      <w:r>
+        <w:rPr>
+          <w:lang w:val="en-US"/>
+        </w:rPr>
+        <w:t xml:space="preserve"> the simulation.</w:t>
       </w:r>
     </w:p>
     <w:p>
@@ -11622,6 +11774,7 @@
         <w:rPr>
           <w:lang w:val="en-US"/>
         </w:rPr>
+        <w:lastRenderedPageBreak/>
         <w:t xml:space="preserve">Bridging </w:t>
       </w:r>
       <w:r>
@@ -12123,27 +12276,41 @@
         <w:rPr>
           <w:lang w:val="en-US"/>
         </w:rPr>
-        <w:t xml:space="preserve">drawbacks, using only two parameters is a good way to go and a good beginning. It is also true that the more parameters or states </w:t>
+        <w:t xml:space="preserve">drawbacks, using only two parameters is a good way to go and a good beginning. It is also true that the more parameters or states are defined, the more precise will be the simulation, with a higher computational cost as well. This may </w:t>
       </w:r>
       <w:r>
         <w:rPr>
           <w:lang w:val="en-US"/>
         </w:rPr>
         <w:lastRenderedPageBreak/>
-        <w:t>are defined, the more precise will be the simulation, with a higher computational cost as well. This may be suitable for other applications although not so much for the current approach since the aim of this project is to minimize the reality gap, being the number of sensors in real world very limited due to lack of space, dynamics, sample amount and money expenses.</w:t>
-      </w:r>
-    </w:p>
-    <w:p>
-      <w:pPr>
-        <w:rPr>
-          <w:lang w:val="en-US"/>
-        </w:rPr>
-      </w:pPr>
-      <w:r>
-        <w:rPr>
-          <w:lang w:val="en-US"/>
-        </w:rPr>
-        <w:t>These reasons point into using the fewer and most critical number of sensors that will become the states of the robot</w:t>
+        <w:t>be suitable for other applications although not so much for the current approach since the aim of this project is to minimize the reality gap, being the number of sensors in real world very limited due to lack of space, dynamics, sample amount and money expenses.</w:t>
+      </w:r>
+    </w:p>
+    <w:p>
+      <w:pPr>
+        <w:rPr>
+          <w:lang w:val="en-US"/>
+        </w:rPr>
+      </w:pPr>
+      <w:r>
+        <w:rPr>
+          <w:lang w:val="en-US"/>
+        </w:rPr>
+        <w:t xml:space="preserve">These reasons point </w:t>
+      </w:r>
+      <w:proofErr w:type="gramStart"/>
+      <w:r>
+        <w:rPr>
+          <w:lang w:val="en-US"/>
+        </w:rPr>
+        <w:t>into</w:t>
+      </w:r>
+      <w:proofErr w:type="gramEnd"/>
+      <w:r>
+        <w:rPr>
+          <w:lang w:val="en-US"/>
+        </w:rPr>
+        <w:t xml:space="preserve"> using the fewer and most critical number of sensors that will become the states of the robot</w:t>
       </w:r>
       <w:r>
         <w:rPr>
@@ -12674,7 +12841,19 @@
         <w:rPr>
           <w:lang w:val="en-US"/>
         </w:rPr>
-        <w:t>global coordinates and quaternions (</w:t>
+        <w:t xml:space="preserve">global </w:t>
+      </w:r>
+      <w:r>
+        <w:rPr>
+          <w:lang w:val="en-US"/>
+        </w:rPr>
+        <w:t>coordinates,</w:t>
+      </w:r>
+      <w:r>
+        <w:rPr>
+          <w:lang w:val="en-US"/>
+        </w:rPr>
+        <w:t xml:space="preserve"> and quaternions (</w:t>
       </w:r>
       <m:oMath>
         <m:sSub>
@@ -13006,9 +13185,17 @@
         <w:rPr>
           <w:lang w:val="en-US"/>
         </w:rPr>
-        <w:t>Expected cumulative future reward</w:t>
+        <w:t xml:space="preserve">Expected cumulative future </w:t>
+      </w:r>
+      <w:proofErr w:type="gramStart"/>
+      <w:r>
+        <w:rPr>
+          <w:lang w:val="en-US"/>
+        </w:rPr>
+        <w:t>reward</w:t>
       </w:r>
       <w:bookmarkEnd w:id="26"/>
+      <w:proofErr w:type="gramEnd"/>
     </w:p>
     <w:p>
       <w:pPr>
@@ -14258,7 +14445,21 @@
         <w:rPr>
           <w:rFonts w:cs="Times New Roman"/>
         </w:rPr>
-        <w:t xml:space="preserve">, ‘Sim-to-Real: Learning Agile Locomotion For Quadruped Robots’. </w:t>
+        <w:t xml:space="preserve">, ‘Sim-to-Real: Learning Agile Locomotion </w:t>
+      </w:r>
+      <w:proofErr w:type="gramStart"/>
+      <w:r>
+        <w:rPr>
+          <w:rFonts w:cs="Times New Roman"/>
+        </w:rPr>
+        <w:t>For</w:t>
+      </w:r>
+      <w:proofErr w:type="gramEnd"/>
+      <w:r>
+        <w:rPr>
+          <w:rFonts w:cs="Times New Roman"/>
+        </w:rPr>
+        <w:t xml:space="preserve"> Quadruped Robots’. </w:t>
       </w:r>
       <w:proofErr w:type="spellStart"/>
       <w:r>
@@ -14491,7 +14692,21 @@
         <w:rPr>
           <w:rFonts w:cs="Times New Roman"/>
         </w:rPr>
-        <w:t>: 10.1126/scirobotics.abm6074.</w:t>
+        <w:t>: 10.1126/</w:t>
+      </w:r>
+      <w:proofErr w:type="gramStart"/>
+      <w:r>
+        <w:rPr>
+          <w:rFonts w:cs="Times New Roman"/>
+        </w:rPr>
+        <w:t>scirobotics.abm</w:t>
+      </w:r>
+      <w:proofErr w:type="gramEnd"/>
+      <w:r>
+        <w:rPr>
+          <w:rFonts w:cs="Times New Roman"/>
+        </w:rPr>
+        <w:t>6074.</w:t>
       </w:r>
     </w:p>
     <w:p>
@@ -14617,7 +14832,21 @@
           <w:rFonts w:cs="Times New Roman"/>
         </w:rPr>
         <w:lastRenderedPageBreak/>
-        <w:t xml:space="preserve">Control. , Cham: Springer International Publishing, 2021, pp. 321–384. </w:t>
+        <w:t>Control</w:t>
+      </w:r>
+      <w:proofErr w:type="gramStart"/>
+      <w:r>
+        <w:rPr>
+          <w:rFonts w:cs="Times New Roman"/>
+        </w:rPr>
+        <w:t>. ,</w:t>
+      </w:r>
+      <w:proofErr w:type="gramEnd"/>
+      <w:r>
+        <w:rPr>
+          <w:rFonts w:cs="Times New Roman"/>
+        </w:rPr>
+        <w:t xml:space="preserve"> Cham: Springer International Publishing, 2021, pp. 321–384. </w:t>
       </w:r>
       <w:proofErr w:type="spellStart"/>
       <w:r>

</xml_diff>